<commit_message>
Adding online resources links
</commit_message>
<xml_diff>
--- a/README.docx
+++ b/README.docx
@@ -21,7 +21,7 @@
         <w:pStyle w:val="Date"/>
       </w:pPr>
       <w:r>
-        <w:t xml:space="preserve">2022-05-16</w:t>
+        <w:t xml:space="preserve">2022-05-18</w:t>
       </w:r>
     </w:p>
     <w:bookmarkStart w:id="21" w:name="comm-8021-integrated-social-media"/>
@@ -447,7 +447,57 @@
       </w:r>
     </w:p>
     <w:bookmarkEnd w:id="24"/>
-    <w:bookmarkStart w:id="26" w:name="course-information"/>
+    <w:bookmarkStart w:id="26" w:name="online-resources"/>
+    <w:p>
+      <w:pPr>
+        <w:pStyle w:val="Heading2"/>
+      </w:pPr>
+      <w:r>
+        <w:t xml:space="preserve">ONLINE RESOURCES</w:t>
+      </w:r>
+    </w:p>
+    <w:p>
+      <w:pPr>
+        <w:pStyle w:val="FirstParagraph"/>
+      </w:pPr>
+      <w:hyperlink r:id="rId25">
+        <w:r>
+          <w:rPr>
+            <w:rStyle w:val="Hyperlink"/>
+            <w:iCs/>
+            <w:i/>
+          </w:rPr>
+          <w:t xml:space="preserve">Spreadable Media</w:t>
+        </w:r>
+        <w:r>
+          <w:rPr>
+            <w:rStyle w:val="Hyperlink"/>
+          </w:rPr>
+          <w:t xml:space="preserve"> </w:t>
+        </w:r>
+        <w:r>
+          <w:rPr>
+            <w:rStyle w:val="Hyperlink"/>
+          </w:rPr>
+          <w:t xml:space="preserve">Essays</w:t>
+        </w:r>
+      </w:hyperlink>
+      <w:r>
+        <w:t xml:space="preserve"> </w:t>
+      </w:r>
+      <w:r>
+        <w:t xml:space="preserve">(archive of companion essays to the book)</w:t>
+      </w:r>
+    </w:p>
+    <w:p>
+      <w:r>
+        <w:pict>
+          <v:rect style="width:0;height:1.5pt" o:hralign="center" o:hrstd="t" o:hr="t"/>
+        </w:pict>
+      </w:r>
+    </w:p>
+    <w:bookmarkEnd w:id="26"/>
+    <w:bookmarkStart w:id="28" w:name="course-information"/>
     <w:p>
       <w:pPr>
         <w:pStyle w:val="Heading2"/>
@@ -502,7 +552,7 @@
       <w:r>
         <w:t xml:space="preserve"> </w:t>
       </w:r>
-      <w:hyperlink r:id="rId25">
+      <w:hyperlink r:id="rId27">
         <w:r>
           <w:rPr>
             <w:rStyle w:val="Hyperlink"/>
@@ -533,8 +583,8 @@
         </w:pict>
       </w:r>
     </w:p>
-    <w:bookmarkEnd w:id="26"/>
-    <w:bookmarkStart w:id="27" w:name="reading-schedule"/>
+    <w:bookmarkEnd w:id="28"/>
+    <w:bookmarkStart w:id="29" w:name="reading-schedule"/>
     <w:p>
       <w:pPr>
         <w:pStyle w:val="Heading2"/>
@@ -1347,8 +1397,8 @@
         </w:pict>
       </w:r>
     </w:p>
-    <w:bookmarkEnd w:id="27"/>
-    <w:bookmarkStart w:id="28" w:name="assignments"/>
+    <w:bookmarkEnd w:id="29"/>
+    <w:bookmarkStart w:id="30" w:name="assignments"/>
     <w:p>
       <w:pPr>
         <w:pStyle w:val="Heading2"/>
@@ -1522,8 +1572,8 @@
         </w:pict>
       </w:r>
     </w:p>
-    <w:bookmarkEnd w:id="28"/>
-    <w:bookmarkStart w:id="29" w:name="late-policy"/>
+    <w:bookmarkEnd w:id="30"/>
+    <w:bookmarkStart w:id="31" w:name="late-policy"/>
     <w:p>
       <w:pPr>
         <w:pStyle w:val="Heading2"/>
@@ -1547,8 +1597,8 @@
         </w:pict>
       </w:r>
     </w:p>
-    <w:bookmarkEnd w:id="29"/>
-    <w:bookmarkStart w:id="31" w:name="mandatory-reporter"/>
+    <w:bookmarkEnd w:id="31"/>
+    <w:bookmarkStart w:id="33" w:name="mandatory-reporter"/>
     <w:p>
       <w:pPr>
         <w:pStyle w:val="Heading2"/>
@@ -1585,7 +1635,7 @@
       <w:r>
         <w:t xml:space="preserve"> </w:t>
       </w:r>
-      <w:hyperlink r:id="rId30">
+      <w:hyperlink r:id="rId32">
         <w:r>
           <w:rPr>
             <w:rStyle w:val="Hyperlink"/>
@@ -1607,8 +1657,8 @@
         </w:pict>
       </w:r>
     </w:p>
-    <w:bookmarkEnd w:id="31"/>
-    <w:bookmarkStart w:id="36" w:name="wellness"/>
+    <w:bookmarkEnd w:id="33"/>
+    <w:bookmarkStart w:id="38" w:name="wellness"/>
     <w:p>
       <w:pPr>
         <w:pStyle w:val="Heading2"/>
@@ -1621,7 +1671,7 @@
       <w:pPr>
         <w:pStyle w:val="FirstParagraph"/>
       </w:pPr>
-      <w:hyperlink r:id="rId32">
+      <w:hyperlink r:id="rId34">
         <w:r>
           <w:rPr>
             <w:rStyle w:val="Hyperlink"/>
@@ -1648,7 +1698,7 @@
       <w:pPr>
         <w:pStyle w:val="BodyText"/>
       </w:pPr>
-      <w:hyperlink r:id="rId33">
+      <w:hyperlink r:id="rId35">
         <w:r>
           <w:rPr>
             <w:rStyle w:val="Hyperlink"/>
@@ -1669,7 +1719,7 @@
       <w:pPr>
         <w:pStyle w:val="BodyText"/>
       </w:pPr>
-      <w:hyperlink r:id="rId34">
+      <w:hyperlink r:id="rId36">
         <w:r>
           <w:rPr>
             <w:rStyle w:val="Hyperlink"/>
@@ -1688,7 +1738,7 @@
       <w:r>
         <w:t xml:space="preserve"> </w:t>
       </w:r>
-      <w:hyperlink r:id="rId35">
+      <w:hyperlink r:id="rId37">
         <w:r>
           <w:rPr>
             <w:rStyle w:val="Hyperlink"/>
@@ -1754,8 +1804,8 @@
         </w:pict>
       </w:r>
     </w:p>
-    <w:bookmarkEnd w:id="36"/>
-    <w:bookmarkStart w:id="39" w:name="academic-integrity"/>
+    <w:bookmarkEnd w:id="38"/>
+    <w:bookmarkStart w:id="41" w:name="academic-integrity"/>
     <w:p>
       <w:pPr>
         <w:pStyle w:val="Heading2"/>
@@ -1774,7 +1824,7 @@
       <w:r>
         <w:t xml:space="preserve"> </w:t>
       </w:r>
-      <w:hyperlink r:id="rId37">
+      <w:hyperlink r:id="rId39">
         <w:r>
           <w:rPr>
             <w:rStyle w:val="Hyperlink"/>
@@ -1860,7 +1910,7 @@
         </w:rPr>
         <w:t xml:space="preserve"> </w:t>
       </w:r>
-      <w:hyperlink r:id="rId38">
+      <w:hyperlink r:id="rId40">
         <w:r>
           <w:rPr>
             <w:rStyle w:val="Hyperlink"/>
@@ -1885,8 +1935,8 @@
         </w:pict>
       </w:r>
     </w:p>
-    <w:bookmarkEnd w:id="39"/>
-    <w:bookmarkStart w:id="40" w:name="americans-with-disabilities-act-ada"/>
+    <w:bookmarkEnd w:id="41"/>
+    <w:bookmarkStart w:id="42" w:name="americans-with-disabilities-act-ada"/>
     <w:p>
       <w:pPr>
         <w:pStyle w:val="Heading2"/>
@@ -1910,8 +1960,8 @@
         </w:pict>
       </w:r>
     </w:p>
-    <w:bookmarkEnd w:id="40"/>
-    <w:bookmarkStart w:id="41" w:name="technology"/>
+    <w:bookmarkEnd w:id="42"/>
+    <w:bookmarkStart w:id="43" w:name="technology"/>
     <w:p>
       <w:pPr>
         <w:pStyle w:val="Heading2"/>
@@ -1990,8 +2040,8 @@
         </w:pict>
       </w:r>
     </w:p>
-    <w:bookmarkEnd w:id="41"/>
-    <w:bookmarkStart w:id="42" w:name="grading-policy"/>
+    <w:bookmarkEnd w:id="43"/>
+    <w:bookmarkStart w:id="44" w:name="grading-policy"/>
     <w:p>
       <w:pPr>
         <w:pStyle w:val="Heading2"/>
@@ -2077,8 +2127,8 @@
         </w:pict>
       </w:r>
     </w:p>
-    <w:bookmarkEnd w:id="42"/>
-    <w:bookmarkStart w:id="48" w:name="academic-resources"/>
+    <w:bookmarkEnd w:id="44"/>
+    <w:bookmarkStart w:id="50" w:name="academic-resources"/>
     <w:p>
       <w:pPr>
         <w:pStyle w:val="Heading2"/>
@@ -2091,7 +2141,7 @@
       <w:pPr>
         <w:pStyle w:val="FirstParagraph"/>
       </w:pPr>
-      <w:hyperlink r:id="rId43">
+      <w:hyperlink r:id="rId45">
         <w:r>
           <w:rPr>
             <w:rStyle w:val="Hyperlink"/>
@@ -2104,7 +2154,7 @@
       <w:pPr>
         <w:pStyle w:val="BodyText"/>
       </w:pPr>
-      <w:hyperlink r:id="rId44">
+      <w:hyperlink r:id="rId46">
         <w:r>
           <w:rPr>
             <w:rStyle w:val="Hyperlink"/>
@@ -2117,7 +2167,7 @@
       <w:pPr>
         <w:pStyle w:val="BodyText"/>
       </w:pPr>
-      <w:hyperlink r:id="rId45">
+      <w:hyperlink r:id="rId47">
         <w:r>
           <w:rPr>
             <w:rStyle w:val="Hyperlink"/>
@@ -2130,7 +2180,7 @@
       <w:pPr>
         <w:pStyle w:val="BodyText"/>
       </w:pPr>
-      <w:hyperlink r:id="rId46">
+      <w:hyperlink r:id="rId48">
         <w:r>
           <w:rPr>
             <w:rStyle w:val="Hyperlink"/>
@@ -2143,7 +2193,7 @@
       <w:pPr>
         <w:pStyle w:val="BodyText"/>
       </w:pPr>
-      <w:hyperlink r:id="rId47">
+      <w:hyperlink r:id="rId49">
         <w:r>
           <w:rPr>
             <w:rStyle w:val="Hyperlink"/>
@@ -2159,7 +2209,7 @@
         </w:pict>
       </w:r>
     </w:p>
-    <w:bookmarkEnd w:id="48"/>
+    <w:bookmarkEnd w:id="50"/>
     <w:sectPr/>
   </w:body>
 </w:document>

</xml_diff>